<commit_message>
Criação da aba de contato
em atualização
</commit_message>
<xml_diff>
--- a/HTML e CSS.docx
+++ b/HTML e CSS.docx
@@ -30,19 +30,7 @@
         <w:rPr>
           <w:rStyle w:val="Hyperlink"/>
         </w:rPr>
-        <w:t xml:space="preserve"> d</w:t>
-      </w:r>
-      <w:r>
-        <w:rPr>
-          <w:rStyle w:val="Hyperlink"/>
-        </w:rPr>
-        <w:t>o</w:t>
-      </w:r>
-      <w:r>
-        <w:rPr>
-          <w:rStyle w:val="Hyperlink"/>
-        </w:rPr>
-        <w:t xml:space="preserve"> </w:t>
+        <w:t xml:space="preserve"> do </w:t>
       </w:r>
       <w:proofErr w:type="spellStart"/>
       <w:r>
@@ -2476,42 +2464,927 @@
     <w:p>
       <w:r>
         <w:lastRenderedPageBreak/>
-        <w:t>É possível adicionar uma imagem dentro do comando background utilizando o valor url</w:t>
-      </w:r>
+        <w:t>É possível adicionar uma imagem dentro do comando background utilizando o valor url:</w:t>
+      </w:r>
+    </w:p>
+    <w:p>
+      <w:proofErr w:type="spellStart"/>
+      <w:r>
+        <w:t>Footer</w:t>
+      </w:r>
+      <w:proofErr w:type="spellEnd"/>
+      <w:r>
+        <w:t>{</w:t>
+      </w:r>
+    </w:p>
+    <w:p>
+      <w:r>
+        <w:tab/>
+        <w:t xml:space="preserve">Background: </w:t>
+      </w:r>
+      <w:proofErr w:type="spellStart"/>
+      <w:r>
+        <w:t>url</w:t>
+      </w:r>
+      <w:proofErr w:type="spellEnd"/>
+      <w:r>
+        <w:t>(“imagem.jpg”);</w:t>
+      </w:r>
+    </w:p>
+    <w:p>
+      <w:r>
+        <w:t>}</w:t>
+      </w:r>
+    </w:p>
+    <w:p>
+      <w:r>
+        <w:t>Criação de formulário</w:t>
+      </w:r>
+    </w:p>
+    <w:p>
+      <w:r>
+        <w:t xml:space="preserve">Para criação de um formulário é usado a </w:t>
+      </w:r>
+      <w:proofErr w:type="spellStart"/>
+      <w:r>
+        <w:t>tag</w:t>
+      </w:r>
+      <w:proofErr w:type="spellEnd"/>
+      <w:r>
+        <w:t xml:space="preserve"> </w:t>
+      </w:r>
+      <w:proofErr w:type="spellStart"/>
+      <w:r>
+        <w:t>form</w:t>
+      </w:r>
+      <w:proofErr w:type="spellEnd"/>
+      <w:r>
+        <w:t xml:space="preserve"> e ela sempre terá um tipo, também será necessário que aja um texto explicativo antes do input, para adicionar texto dentro do </w:t>
+      </w:r>
+      <w:proofErr w:type="spellStart"/>
+      <w:r>
+        <w:t>forms</w:t>
+      </w:r>
+      <w:proofErr w:type="spellEnd"/>
+      <w:r>
+        <w:t xml:space="preserve"> é usado a </w:t>
+      </w:r>
+      <w:proofErr w:type="spellStart"/>
+      <w:r>
+        <w:t>tag</w:t>
+      </w:r>
+      <w:proofErr w:type="spellEnd"/>
+      <w:r>
+        <w:t xml:space="preserve"> </w:t>
+      </w:r>
+      <w:proofErr w:type="spellStart"/>
+      <w:r>
+        <w:t>label</w:t>
+      </w:r>
+      <w:proofErr w:type="spellEnd"/>
+      <w:r>
+        <w:t xml:space="preserve"> e por ultimo para vincular o texto explicativo com a entrada de dados no input é criado um id/for ambos com o mesmo nome:</w:t>
+      </w:r>
+    </w:p>
+    <w:p>
+      <w:r>
+        <w:t>&lt;</w:t>
+      </w:r>
+      <w:proofErr w:type="spellStart"/>
+      <w:r>
+        <w:t>form</w:t>
+      </w:r>
+      <w:proofErr w:type="spellEnd"/>
+      <w:r>
+        <w:t>&gt;</w:t>
+      </w:r>
+    </w:p>
+    <w:p>
+      <w:pPr>
+        <w:ind w:firstLine="708"/>
+      </w:pPr>
+      <w:r>
+        <w:t>&lt;</w:t>
+      </w:r>
+      <w:proofErr w:type="spellStart"/>
+      <w:r>
+        <w:t>label</w:t>
+      </w:r>
+      <w:proofErr w:type="spellEnd"/>
+      <w:r>
+        <w:t xml:space="preserve"> for=”</w:t>
+      </w:r>
+      <w:proofErr w:type="spellStart"/>
+      <w:r>
+        <w:t>nomesobrenome</w:t>
+      </w:r>
+      <w:proofErr w:type="spellEnd"/>
+      <w:r>
+        <w:t>”</w:t>
+      </w:r>
+      <w:r>
+        <w:t>&gt;Nome e Sobrenome&lt;/</w:t>
+      </w:r>
+      <w:proofErr w:type="spellStart"/>
+      <w:r>
+        <w:t>label</w:t>
+      </w:r>
+      <w:proofErr w:type="spellEnd"/>
+      <w:r>
+        <w:t>&gt;</w:t>
+      </w:r>
+      <w:r>
+        <w:br/>
+      </w:r>
+      <w:r>
+        <w:tab/>
+        <w:t xml:space="preserve">&lt;input </w:t>
+      </w:r>
+      <w:proofErr w:type="spellStart"/>
+      <w:r>
+        <w:t>type</w:t>
+      </w:r>
+      <w:proofErr w:type="spellEnd"/>
+      <w:r>
+        <w:t>=”</w:t>
+      </w:r>
+      <w:proofErr w:type="spellStart"/>
+      <w:r>
+        <w:t>text</w:t>
+      </w:r>
+      <w:proofErr w:type="spellEnd"/>
+      <w:r>
+        <w:t>”</w:t>
+      </w:r>
+      <w:r>
+        <w:t xml:space="preserve"> id=”</w:t>
+      </w:r>
+      <w:proofErr w:type="spellStart"/>
+      <w:r>
+        <w:t>nomesobrenome</w:t>
+      </w:r>
+      <w:proofErr w:type="spellEnd"/>
+      <w:r>
+        <w:t>”</w:t>
+      </w:r>
+      <w:r>
+        <w:t>&gt;</w:t>
+      </w:r>
+    </w:p>
+    <w:p>
+      <w:r>
+        <w:t>&lt;/</w:t>
+      </w:r>
+      <w:proofErr w:type="spellStart"/>
+      <w:r>
+        <w:t>form</w:t>
+      </w:r>
+      <w:proofErr w:type="spellEnd"/>
+      <w:r>
+        <w:t>&gt;</w:t>
+      </w:r>
+    </w:p>
+    <w:p>
+      <w:r>
+        <w:t>No caso acima o input foi de tipo texto.</w:t>
+      </w:r>
+    </w:p>
+    <w:p>
+      <w:r>
+        <w:t xml:space="preserve">Depois de feito o formulário é necessário enviar oque foi digitado pelo usuário, para isso é utilizado a </w:t>
+      </w:r>
+      <w:proofErr w:type="spellStart"/>
+      <w:r>
+        <w:t>tag</w:t>
+      </w:r>
+      <w:proofErr w:type="spellEnd"/>
+      <w:r>
+        <w:t xml:space="preserve"> input com o tipo </w:t>
+      </w:r>
+      <w:proofErr w:type="spellStart"/>
+      <w:r>
+        <w:t>submit</w:t>
+      </w:r>
+      <w:proofErr w:type="spellEnd"/>
+      <w:r>
+        <w:t xml:space="preserve"> e em seguida é informado um nome em </w:t>
+      </w:r>
+      <w:proofErr w:type="spellStart"/>
+      <w:r>
+        <w:t>value</w:t>
+      </w:r>
+      <w:proofErr w:type="spellEnd"/>
+      <w:r>
+        <w:t>:</w:t>
+      </w:r>
+    </w:p>
+    <w:p>
+      <w:r>
+        <w:t>&lt;</w:t>
+      </w:r>
+      <w:proofErr w:type="spellStart"/>
+      <w:r>
+        <w:t>form</w:t>
+      </w:r>
+      <w:proofErr w:type="spellEnd"/>
+      <w:r>
+        <w:t>&gt;</w:t>
+      </w:r>
+    </w:p>
+    <w:p>
+      <w:r>
+        <w:tab/>
+        <w:t xml:space="preserve">&lt;input </w:t>
+      </w:r>
+      <w:proofErr w:type="spellStart"/>
+      <w:r>
+        <w:t>type</w:t>
+      </w:r>
+      <w:proofErr w:type="spellEnd"/>
+      <w:r>
+        <w:t>=”</w:t>
+      </w:r>
+      <w:proofErr w:type="spellStart"/>
+      <w:r>
+        <w:t>submit</w:t>
+      </w:r>
+      <w:proofErr w:type="spellEnd"/>
+      <w:r>
+        <w:t xml:space="preserve">” </w:t>
+      </w:r>
+      <w:proofErr w:type="spellStart"/>
+      <w:r>
+        <w:t>value</w:t>
+      </w:r>
+      <w:proofErr w:type="spellEnd"/>
+      <w:r>
+        <w:t>=”Enviar Formulário”&gt;</w:t>
+      </w:r>
+    </w:p>
+    <w:p>
+      <w:r>
+        <w:t>&lt;/</w:t>
+      </w:r>
+      <w:proofErr w:type="spellStart"/>
+      <w:r>
+        <w:t>form</w:t>
+      </w:r>
+      <w:proofErr w:type="spellEnd"/>
+      <w:r>
+        <w:t>&gt;</w:t>
+      </w:r>
+    </w:p>
+    <w:p>
+      <w:r>
+        <w:t xml:space="preserve">OBS.: </w:t>
+      </w:r>
+      <w:r>
+        <w:t>A CONFIGURAÇÃO INICIAL DO LABEL E INPUT ELES SÃO DE TIPO DISPLAY=INLINE, POR ISSO ELES FICAM UM DO LADO DO OUTRO, ONDE O LABEL TERMINA O INPUT ENTRA LOGO EM SEGUIDA, PARA PODERMOS COLOCAR ELES UMA ABAIXO DO OUTRO NO CSS É NECESSÁRIO ALTERAR DE INLINE PARA BLOCK, ASSIM CADA UM DELES OCULPARA TODA A LINHA QUE ESTÃO.</w:t>
+      </w:r>
+    </w:p>
+    <w:p>
+      <w:r>
+        <w:t xml:space="preserve">Para criação de um </w:t>
+      </w:r>
+      <w:r>
+        <w:t xml:space="preserve">campo para mensagem é necessário usar a </w:t>
+      </w:r>
+      <w:proofErr w:type="spellStart"/>
+      <w:r>
+        <w:t>tag</w:t>
+      </w:r>
+      <w:proofErr w:type="spellEnd"/>
+      <w:r>
+        <w:t xml:space="preserve"> </w:t>
+      </w:r>
+      <w:proofErr w:type="spellStart"/>
+      <w:r>
+        <w:t>textarea</w:t>
+      </w:r>
+      <w:proofErr w:type="spellEnd"/>
+      <w:r>
+        <w:t xml:space="preserve">, ela vai conter o numero de colunas, o </w:t>
+      </w:r>
+      <w:r>
+        <w:t>número</w:t>
+      </w:r>
+      <w:r>
+        <w:t xml:space="preserve"> de linhas e o id para ser vinculado ao for do </w:t>
+      </w:r>
+      <w:proofErr w:type="spellStart"/>
+      <w:r>
+        <w:t>label</w:t>
+      </w:r>
+      <w:proofErr w:type="spellEnd"/>
+    </w:p>
+    <w:p>
+      <w:r>
+        <w:t>&lt;</w:t>
+      </w:r>
+      <w:proofErr w:type="spellStart"/>
+      <w:r>
+        <w:t>form</w:t>
+      </w:r>
+      <w:proofErr w:type="spellEnd"/>
+      <w:r>
+        <w:t>&gt;</w:t>
+      </w:r>
+    </w:p>
+    <w:p>
+      <w:r>
+        <w:tab/>
+        <w:t>&lt;</w:t>
+      </w:r>
+      <w:proofErr w:type="spellStart"/>
+      <w:r>
+        <w:t>label</w:t>
+      </w:r>
+      <w:proofErr w:type="spellEnd"/>
+      <w:r>
+        <w:t xml:space="preserve"> for=”mensagem”&gt;&lt;/</w:t>
+      </w:r>
+      <w:proofErr w:type="spellStart"/>
+      <w:r>
+        <w:t>label</w:t>
+      </w:r>
+      <w:proofErr w:type="spellEnd"/>
+      <w:r>
+        <w:t>&gt;</w:t>
+      </w:r>
+      <w:r>
+        <w:br/>
+      </w:r>
+      <w:r>
+        <w:tab/>
+        <w:t>&lt;</w:t>
+      </w:r>
+      <w:proofErr w:type="spellStart"/>
+      <w:r>
+        <w:t>textarea</w:t>
+      </w:r>
+      <w:proofErr w:type="spellEnd"/>
+      <w:r>
+        <w:t xml:space="preserve"> id=”mensagem” </w:t>
+      </w:r>
+      <w:proofErr w:type="spellStart"/>
+      <w:r>
+        <w:t>col</w:t>
+      </w:r>
+      <w:r>
+        <w:t>s</w:t>
+      </w:r>
+      <w:proofErr w:type="spellEnd"/>
+      <w:r>
+        <w:t xml:space="preserve">=”30” </w:t>
+      </w:r>
+      <w:proofErr w:type="spellStart"/>
+      <w:r>
+        <w:t>rows</w:t>
+      </w:r>
+      <w:proofErr w:type="spellEnd"/>
+      <w:r>
+        <w:t>=”10”&gt;</w:t>
+      </w:r>
+      <w:proofErr w:type="spellStart"/>
+      <w:r>
+        <w:t>MensagemOpcional</w:t>
+      </w:r>
+      <w:proofErr w:type="spellEnd"/>
+      <w:r>
+        <w:t>&lt;/</w:t>
+      </w:r>
+      <w:proofErr w:type="spellStart"/>
+      <w:r>
+        <w:t>textarea</w:t>
+      </w:r>
+      <w:proofErr w:type="spellEnd"/>
+      <w:r>
+        <w:t>&gt;</w:t>
+      </w:r>
+    </w:p>
+    <w:p>
+      <w:r>
+        <w:t>&lt;/</w:t>
+      </w:r>
+      <w:proofErr w:type="spellStart"/>
+      <w:r>
+        <w:t>form</w:t>
+      </w:r>
+      <w:proofErr w:type="spellEnd"/>
+      <w:r>
+        <w:t>&gt;</w:t>
+      </w:r>
+    </w:p>
+    <w:p>
+      <w:r>
+        <w:t xml:space="preserve">Para criação de um selecionador, é utilizado a </w:t>
+      </w:r>
+      <w:proofErr w:type="spellStart"/>
+      <w:r>
+        <w:t>tag</w:t>
+      </w:r>
+      <w:proofErr w:type="spellEnd"/>
+      <w:r>
+        <w:t xml:space="preserve"> input com tipo radio:</w:t>
+      </w:r>
+    </w:p>
+    <w:p>
+      <w:r>
+        <w:t>&lt;</w:t>
+      </w:r>
+      <w:proofErr w:type="spellStart"/>
+      <w:r>
+        <w:t>form</w:t>
+      </w:r>
+      <w:proofErr w:type="spellEnd"/>
+      <w:r>
+        <w:t>&gt;</w:t>
+      </w:r>
+    </w:p>
+    <w:p>
+      <w:r>
+        <w:tab/>
+        <w:t>&lt;</w:t>
+      </w:r>
+      <w:proofErr w:type="spellStart"/>
+      <w:r>
+        <w:t>label</w:t>
+      </w:r>
+      <w:proofErr w:type="spellEnd"/>
+      <w:r>
+        <w:t xml:space="preserve"> for=”radio-</w:t>
+      </w:r>
+      <w:proofErr w:type="spellStart"/>
+      <w:r>
+        <w:t>email</w:t>
+      </w:r>
+      <w:proofErr w:type="spellEnd"/>
+      <w:r>
+        <w:t>”&gt;E-mail&lt;/</w:t>
+      </w:r>
+      <w:proofErr w:type="spellStart"/>
+      <w:r>
+        <w:t>label</w:t>
+      </w:r>
+      <w:proofErr w:type="spellEnd"/>
+      <w:r>
+        <w:t>&gt;</w:t>
+      </w:r>
+      <w:r>
+        <w:br/>
+      </w:r>
+      <w:r>
+        <w:tab/>
+        <w:t xml:space="preserve">&lt;input </w:t>
+      </w:r>
+      <w:proofErr w:type="spellStart"/>
+      <w:r>
+        <w:t>type</w:t>
+      </w:r>
+      <w:proofErr w:type="spellEnd"/>
+      <w:r>
+        <w:t xml:space="preserve">=”radio” </w:t>
+      </w:r>
+      <w:proofErr w:type="spellStart"/>
+      <w:r>
+        <w:t>name</w:t>
+      </w:r>
+      <w:proofErr w:type="spellEnd"/>
+      <w:r>
+        <w:t xml:space="preserve">=”contato” </w:t>
+      </w:r>
+      <w:proofErr w:type="spellStart"/>
+      <w:r>
+        <w:t>value</w:t>
+      </w:r>
+      <w:proofErr w:type="spellEnd"/>
+      <w:r>
+        <w:t>=”</w:t>
+      </w:r>
+      <w:proofErr w:type="spellStart"/>
+      <w:r>
+        <w:t>email</w:t>
+      </w:r>
+      <w:proofErr w:type="spellEnd"/>
+      <w:r>
+        <w:t>” id=”radio-</w:t>
+      </w:r>
+      <w:proofErr w:type="spellStart"/>
+      <w:r>
+        <w:t>email</w:t>
+      </w:r>
+      <w:proofErr w:type="spellEnd"/>
+      <w:r>
+        <w:t>”&gt;</w:t>
+      </w:r>
+    </w:p>
+    <w:p>
+      <w:r>
+        <w:t>&lt;/</w:t>
+      </w:r>
+      <w:proofErr w:type="spellStart"/>
+      <w:r>
+        <w:t>form</w:t>
+      </w:r>
+      <w:proofErr w:type="spellEnd"/>
+      <w:r>
+        <w:t>&gt;</w:t>
+      </w:r>
+      <w:r>
+        <w:br/>
+      </w:r>
+    </w:p>
+    <w:p>
+      <w:r>
+        <w:lastRenderedPageBreak/>
+        <w:t xml:space="preserve">O </w:t>
+      </w:r>
+      <w:proofErr w:type="spellStart"/>
+      <w:r>
+        <w:t>name</w:t>
+      </w:r>
+      <w:proofErr w:type="spellEnd"/>
+      <w:r>
+        <w:t xml:space="preserve"> é utilizado para criar um grupo entre as opções criadas, assim quando clicar em uma opção X a outra perde a seleção.</w:t>
+      </w:r>
+    </w:p>
+    <w:p>
+      <w:r>
+        <w:t xml:space="preserve">Para criação de uma caixa um </w:t>
+      </w:r>
+      <w:proofErr w:type="spellStart"/>
+      <w:r>
+        <w:t>checkbox</w:t>
+      </w:r>
+      <w:proofErr w:type="spellEnd"/>
+      <w:r>
+        <w:t xml:space="preserve"> é utilizado um input de tipo </w:t>
+      </w:r>
+      <w:proofErr w:type="spellStart"/>
+      <w:r>
+        <w:t>checkbox</w:t>
+      </w:r>
+      <w:proofErr w:type="spellEnd"/>
+      <w:r>
+        <w:t>:</w:t>
+      </w:r>
+    </w:p>
+    <w:p>
+      <w:r>
+        <w:t xml:space="preserve">Uma novidade é que podemos usar o input dentro do </w:t>
+      </w:r>
+      <w:proofErr w:type="spellStart"/>
+      <w:r>
+        <w:t>label</w:t>
+      </w:r>
+      <w:proofErr w:type="spellEnd"/>
+      <w:r>
+        <w:t>, assim não é necessário a declaração do for nem do id</w:t>
+      </w:r>
+    </w:p>
+    <w:p>
+      <w:r>
+        <w:t>&lt;</w:t>
+      </w:r>
+      <w:proofErr w:type="spellStart"/>
+      <w:r>
+        <w:t>form</w:t>
+      </w:r>
+      <w:proofErr w:type="spellEnd"/>
+      <w:r>
+        <w:t>&gt;</w:t>
+      </w:r>
+    </w:p>
+    <w:p>
+      <w:r>
+        <w:tab/>
+        <w:t>&lt;</w:t>
+      </w:r>
+      <w:proofErr w:type="spellStart"/>
+      <w:r>
+        <w:t>label</w:t>
+      </w:r>
+      <w:proofErr w:type="spellEnd"/>
+      <w:r>
+        <w:t xml:space="preserve">&gt;&lt;input </w:t>
+      </w:r>
+      <w:proofErr w:type="spellStart"/>
+      <w:r>
+        <w:t>type</w:t>
+      </w:r>
+      <w:proofErr w:type="spellEnd"/>
+      <w:r>
+        <w:t>=”</w:t>
+      </w:r>
+      <w:proofErr w:type="spellStart"/>
+      <w:r>
+        <w:t>checkbox</w:t>
+      </w:r>
+      <w:proofErr w:type="spellEnd"/>
+      <w:r>
+        <w:t>”&gt;Gostaria de receber nosso contato por E-mail?&lt;/</w:t>
+      </w:r>
+      <w:proofErr w:type="spellStart"/>
+      <w:r>
+        <w:t>label</w:t>
+      </w:r>
+      <w:proofErr w:type="spellEnd"/>
+    </w:p>
+    <w:p>
+      <w:r>
+        <w:t>&lt;/</w:t>
+      </w:r>
+      <w:proofErr w:type="spellStart"/>
+      <w:r>
+        <w:t>form</w:t>
+      </w:r>
+      <w:proofErr w:type="spellEnd"/>
+      <w:r>
+        <w:t>&gt;</w:t>
+      </w:r>
+    </w:p>
+    <w:p>
+      <w:r>
+        <w:t>OBS.: PARA QUE POSSAMOS REAPROVEITAR UMA CONFIGURAÇÃO DO CSS SEM PRECISAR COPIAR E COLA E ATRIBUIR A OUTRO LUGAR, PODEMOS UTILIZA A “,” VÍRGULA:</w:t>
+      </w:r>
+    </w:p>
+    <w:p>
+      <w:r>
+        <w:t>Dentro do CSS</w:t>
+      </w:r>
+    </w:p>
+    <w:p>
+      <w:proofErr w:type="spellStart"/>
+      <w:r>
+        <w:t>form</w:t>
+      </w:r>
+      <w:proofErr w:type="spellEnd"/>
+      <w:r>
+        <w:t xml:space="preserve"> input</w:t>
+      </w:r>
+      <w:r>
+        <w:t xml:space="preserve">, forme </w:t>
+      </w:r>
+      <w:proofErr w:type="spellStart"/>
+      <w:r>
+        <w:t>textarea</w:t>
+      </w:r>
+      <w:proofErr w:type="spellEnd"/>
+      <w:r>
+        <w:t>{</w:t>
+      </w:r>
+    </w:p>
+    <w:p>
+      <w:r>
+        <w:t xml:space="preserve">    display: </w:t>
+      </w:r>
+      <w:proofErr w:type="spellStart"/>
+      <w:r>
+        <w:t>block</w:t>
+      </w:r>
+      <w:proofErr w:type="spellEnd"/>
+      <w:r>
+        <w:t>;</w:t>
+      </w:r>
+      <w:r>
+        <w:br/>
+      </w:r>
+      <w:r>
+        <w:t xml:space="preserve">    </w:t>
+      </w:r>
+      <w:proofErr w:type="spellStart"/>
+      <w:r>
+        <w:t>margin</w:t>
+      </w:r>
+      <w:proofErr w:type="spellEnd"/>
+      <w:r>
+        <w:t>: 0 0 20px;</w:t>
+      </w:r>
+      <w:r>
+        <w:br/>
+      </w:r>
+      <w:r>
+        <w:t xml:space="preserve">    </w:t>
+      </w:r>
+      <w:proofErr w:type="spellStart"/>
+      <w:r>
+        <w:t>padding</w:t>
+      </w:r>
+      <w:proofErr w:type="spellEnd"/>
+      <w:r>
+        <w:t>: 10px 25px;</w:t>
+      </w:r>
+      <w:r>
+        <w:br/>
+      </w:r>
+      <w:r>
+        <w:t xml:space="preserve">    </w:t>
+      </w:r>
+      <w:proofErr w:type="spellStart"/>
+      <w:r>
+        <w:t>width</w:t>
+      </w:r>
+      <w:proofErr w:type="spellEnd"/>
+      <w:r>
+        <w:t>: 50%;</w:t>
+      </w:r>
+    </w:p>
+    <w:p>
+      <w:r>
+        <w:t>}</w:t>
+      </w:r>
+    </w:p>
+    <w:p>
+      <w:r>
+        <w:t xml:space="preserve">Para criar uma lista </w:t>
+      </w:r>
+      <w:r>
+        <w:t xml:space="preserve">que possa selecionar uma opção é utilizado a </w:t>
+      </w:r>
+      <w:proofErr w:type="spellStart"/>
+      <w:r>
+        <w:t>tag</w:t>
+      </w:r>
+      <w:proofErr w:type="spellEnd"/>
+      <w:r>
+        <w:t xml:space="preserve"> </w:t>
+      </w:r>
+      <w:proofErr w:type="spellStart"/>
+      <w:r>
+        <w:t>select</w:t>
+      </w:r>
+      <w:proofErr w:type="spellEnd"/>
+      <w:r>
+        <w:t xml:space="preserve"> e dentro dela terá a </w:t>
+      </w:r>
+      <w:proofErr w:type="spellStart"/>
+      <w:r>
+        <w:t>tag</w:t>
+      </w:r>
+      <w:proofErr w:type="spellEnd"/>
+      <w:r>
+        <w:t xml:space="preserve"> </w:t>
+      </w:r>
+      <w:proofErr w:type="spellStart"/>
+      <w:r>
+        <w:t>option</w:t>
+      </w:r>
+      <w:proofErr w:type="spellEnd"/>
+    </w:p>
+    <w:p>
+      <w:r>
+        <w:t>&lt;</w:t>
+      </w:r>
+      <w:proofErr w:type="spellStart"/>
+      <w:r>
+        <w:t>form</w:t>
+      </w:r>
+      <w:proofErr w:type="spellEnd"/>
+      <w:r>
+        <w:t>&gt;</w:t>
+      </w:r>
+    </w:p>
+    <w:p>
+      <w:r>
+        <w:tab/>
+        <w:t>&lt;p&gt;Qual melhor horário para ligarmos?&lt;/p&gt;</w:t>
+      </w:r>
+      <w:r>
+        <w:br/>
+      </w:r>
+      <w:r>
+        <w:tab/>
+        <w:t>&lt;</w:t>
+      </w:r>
+      <w:proofErr w:type="spellStart"/>
+      <w:r>
+        <w:t>select</w:t>
+      </w:r>
+      <w:proofErr w:type="spellEnd"/>
+      <w:r>
+        <w:t>&gt;</w:t>
+      </w:r>
+    </w:p>
+    <w:p>
+      <w:r>
+        <w:tab/>
+      </w:r>
+      <w:r>
+        <w:tab/>
+        <w:t>&lt;</w:t>
+      </w:r>
+      <w:proofErr w:type="spellStart"/>
+      <w:r>
+        <w:t>option</w:t>
+      </w:r>
+      <w:proofErr w:type="spellEnd"/>
+      <w:r>
+        <w:t>&gt;Manhã&lt;/</w:t>
+      </w:r>
+      <w:proofErr w:type="spellStart"/>
+      <w:r>
+        <w:t>option</w:t>
+      </w:r>
+      <w:proofErr w:type="spellEnd"/>
+      <w:r>
+        <w:t>&gt;</w:t>
+      </w:r>
+      <w:r>
+        <w:br/>
+      </w:r>
+      <w:r>
+        <w:tab/>
+      </w:r>
+      <w:r>
+        <w:tab/>
+        <w:t>&lt;</w:t>
+      </w:r>
+      <w:proofErr w:type="spellStart"/>
+      <w:r>
+        <w:t>option</w:t>
+      </w:r>
+      <w:proofErr w:type="spellEnd"/>
+      <w:r>
+        <w:t>&gt;Tarde&lt;/</w:t>
+      </w:r>
+      <w:proofErr w:type="spellStart"/>
+      <w:r>
+        <w:t>option</w:t>
+      </w:r>
+      <w:proofErr w:type="spellEnd"/>
+      <w:r>
+        <w:t>&gt;</w:t>
+      </w:r>
+      <w:r>
+        <w:br/>
+      </w:r>
+      <w:r>
+        <w:tab/>
+      </w:r>
+      <w:r>
+        <w:tab/>
+        <w:t>&lt;</w:t>
+      </w:r>
+      <w:proofErr w:type="spellStart"/>
+      <w:r>
+        <w:t>option</w:t>
+      </w:r>
+      <w:proofErr w:type="spellEnd"/>
+      <w:r>
+        <w:t>&gt;Noite&lt;/</w:t>
+      </w:r>
+      <w:proofErr w:type="spellStart"/>
+      <w:r>
+        <w:t>option</w:t>
+      </w:r>
+      <w:proofErr w:type="spellEnd"/>
+      <w:r>
+        <w:t>&gt;</w:t>
+      </w:r>
+    </w:p>
+    <w:p>
+      <w:r>
+        <w:tab/>
+        <w:t>&lt;/</w:t>
+      </w:r>
+      <w:proofErr w:type="spellStart"/>
+      <w:r>
+        <w:t>select</w:t>
+      </w:r>
+      <w:proofErr w:type="spellEnd"/>
+      <w:r>
+        <w:t>&gt;</w:t>
+      </w:r>
+    </w:p>
+    <w:p>
+      <w:r>
+        <w:t>&lt;/</w:t>
+      </w:r>
+      <w:proofErr w:type="spellStart"/>
+      <w:r>
+        <w:t>form</w:t>
+      </w:r>
+      <w:proofErr w:type="spellEnd"/>
+      <w:r>
+        <w:t>&gt;</w:t>
+      </w:r>
+    </w:p>
+    <w:p>
+      <w:r>
+        <w:t xml:space="preserve">OBS.: COMO UMA FORMA PARA SIMPLIFICAR O ACESSO DE QUEM ESTA NAVEGANDO VIA CELULAR, ALGUNS TIPOS DE INPUT PODEM SER MELHOR AJUSTADOS, NESTE SITE HÁ ALGUNS TIPOS DE INPUT </w:t>
+      </w:r>
+      <w:hyperlink r:id="rId4" w:history="1">
+        <w:r>
+          <w:rPr>
+            <w:rStyle w:val="Hyperlink"/>
+          </w:rPr>
+          <w:t>“MOBILE INPUT”</w:t>
+        </w:r>
+      </w:hyperlink>
+    </w:p>
+    <w:p>
       <w:bookmarkStart w:id="0" w:name="_GoBack"/>
       <w:bookmarkEnd w:id="0"/>
-      <w:r>
-        <w:t>:</w:t>
-      </w:r>
-    </w:p>
-    <w:p>
-      <w:proofErr w:type="spellStart"/>
-      <w:r>
-        <w:t>Footer</w:t>
-      </w:r>
-      <w:proofErr w:type="spellEnd"/>
-      <w:r>
-        <w:t>{</w:t>
-      </w:r>
-    </w:p>
-    <w:p>
-      <w:r>
-        <w:tab/>
-        <w:t xml:space="preserve">Background: </w:t>
-      </w:r>
-      <w:proofErr w:type="spellStart"/>
-      <w:r>
-        <w:t>url</w:t>
-      </w:r>
-      <w:proofErr w:type="spellEnd"/>
-      <w:r>
-        <w:t>(“imagem.jpg”);</w:t>
-      </w:r>
-    </w:p>
-    <w:p>
-      <w:r>
-        <w:t>}</w:t>
-      </w:r>
     </w:p>
     <w:sectPr>
       <w:pgSz w:w="11906" w:h="16838"/>

</xml_diff>